<commit_message>
Ping support for .rdp files
</commit_message>
<xml_diff>
--- a/UFTC Thin Client Troubleshooting.docx
+++ b/UFTC Thin Client Troubleshooting.docx
@@ -133,7 +133,63 @@
         <w:rPr>
           <w:lang w:val="en-US"/>
         </w:rPr>
-        <w:t>If the thinclient has a bootup slowdown where it stalls for on the same line in the log for 10+ seconds before the login screen is present this is because wifi was enabled on a machine without a wifi adapter. For the fastest boot times it is recommended that you only deploy a wifi configuration to machines that need it.</w:t>
+        <w:t xml:space="preserve">If the </w:t>
+      </w:r>
+      <w:proofErr w:type="spellStart"/>
+      <w:r>
+        <w:rPr>
+          <w:lang w:val="en-US"/>
+        </w:rPr>
+        <w:t>thinclient</w:t>
+      </w:r>
+      <w:proofErr w:type="spellEnd"/>
+      <w:r>
+        <w:rPr>
+          <w:lang w:val="en-US"/>
+        </w:rPr>
+        <w:t xml:space="preserve"> has a bootup slowdown where it stalls for on the same line in the log for 10+ seconds before the login screen is present this is because </w:t>
+      </w:r>
+      <w:proofErr w:type="spellStart"/>
+      <w:r>
+        <w:rPr>
+          <w:lang w:val="en-US"/>
+        </w:rPr>
+        <w:t>wifi</w:t>
+      </w:r>
+      <w:proofErr w:type="spellEnd"/>
+      <w:r>
+        <w:rPr>
+          <w:lang w:val="en-US"/>
+        </w:rPr>
+        <w:t xml:space="preserve"> was enabled on a machine without a </w:t>
+      </w:r>
+      <w:proofErr w:type="spellStart"/>
+      <w:r>
+        <w:rPr>
+          <w:lang w:val="en-US"/>
+        </w:rPr>
+        <w:t>wifi</w:t>
+      </w:r>
+      <w:proofErr w:type="spellEnd"/>
+      <w:r>
+        <w:rPr>
+          <w:lang w:val="en-US"/>
+        </w:rPr>
+        <w:t xml:space="preserve"> adapter. For the fastest boot times it is recommended that you only deploy a </w:t>
+      </w:r>
+      <w:proofErr w:type="spellStart"/>
+      <w:r>
+        <w:rPr>
+          <w:lang w:val="en-US"/>
+        </w:rPr>
+        <w:t>wifi</w:t>
+      </w:r>
+      <w:proofErr w:type="spellEnd"/>
+      <w:r>
+        <w:rPr>
+          <w:lang w:val="en-US"/>
+        </w:rPr>
+        <w:t xml:space="preserve"> configuration to machines that need it.</w:t>
       </w:r>
     </w:p>
     <w:p>
@@ -486,19 +542,47 @@
         <w:rPr>
           <w:lang w:val="en-US"/>
         </w:rPr>
-        <w:t xml:space="preserve"> and the login dialog is immediately shown again the device did not connect to the network. For physical connections check the network cable. For wireless connections ask the user to restart the device, if this does not work check if the wireless access points in the area are functional. If this is a new thin client it is possible that it was incorrectly installed, it is currently not possible to apply wifi information remotely as a suitable configuration must be placed on the boot partition. For security reasons running machine have no access to this location.</w:t>
-      </w:r>
-    </w:p>
-    <w:p>
-      <w:pPr>
-        <w:rPr>
-          <w:lang w:val="en-US"/>
-        </w:rPr>
-      </w:pPr>
-      <w:r>
-        <w:rPr>
-          <w:lang w:val="en-US"/>
-        </w:rPr>
+        <w:t xml:space="preserve"> and the login dialog is immediately shown again the device did not connect to the network. For physical connections check the network cable. For wireless connections ask the user to restart the device, if this does not work check if the wireless access points in the area are functional. If this is a new thin client it is possible that it was incorrectly installed, it is currently not possible to apply </w:t>
+      </w:r>
+      <w:proofErr w:type="spellStart"/>
+      <w:r>
+        <w:rPr>
+          <w:lang w:val="en-US"/>
+        </w:rPr>
+        <w:t>wifi</w:t>
+      </w:r>
+      <w:proofErr w:type="spellEnd"/>
+      <w:r>
+        <w:rPr>
+          <w:lang w:val="en-US"/>
+        </w:rPr>
+        <w:t xml:space="preserve"> information remotely as a suitable configuration must be placed on the boot partition. For security reasons running machine have no access to this location.</w:t>
+      </w:r>
+    </w:p>
+    <w:p>
+      <w:pPr>
+        <w:rPr>
+          <w:lang w:val="en-US"/>
+        </w:rPr>
+      </w:pPr>
+      <w:r>
+        <w:rPr>
+          <w:lang w:val="en-US"/>
+        </w:rPr>
+        <w:br w:type="page"/>
+      </w:r>
+    </w:p>
+    <w:p>
+      <w:pPr>
+        <w:rPr>
+          <w:lang w:val="en-US"/>
+        </w:rPr>
+      </w:pPr>
+      <w:r>
+        <w:rPr>
+          <w:lang w:val="en-US"/>
+        </w:rPr>
+        <w:lastRenderedPageBreak/>
         <w:t xml:space="preserve">If the device is successfully connected </w:t>
       </w:r>
       <w:r>
@@ -592,29 +676,63 @@
         </w:rPr>
         <w:t xml:space="preserve"> This example had no loss because the last hostname is loss free.</w:t>
       </w:r>
-    </w:p>
-    <w:p>
-      <w:pPr>
-        <w:rPr>
-          <w:lang w:val="en-US"/>
-        </w:rPr>
-      </w:pPr>
-      <w:r>
-        <w:rPr>
-          <w:lang w:val="en-US"/>
-        </w:rPr>
-        <w:lastRenderedPageBreak/>
-        <w:t>If you wish to obtain the current IP-address from the thin client ask the user to type the word ip as the password.</w:t>
-      </w:r>
-    </w:p>
-    <w:p>
-      <w:pPr>
-        <w:rPr>
-          <w:lang w:val="en-US"/>
-        </w:rPr>
-      </w:pPr>
-      <w:r>
-        <w:rPr>
+      <w:r>
+        <w:rPr>
+          <w:lang w:val="en-US"/>
+        </w:rPr>
+        <w:t xml:space="preserve"> Keep in mind that the default location is the servers address without the RD gateway and this is expected to fail if a </w:t>
+      </w:r>
+      <w:proofErr w:type="spellStart"/>
+      <w:r>
+        <w:rPr>
+          <w:lang w:val="en-US"/>
+        </w:rPr>
+        <w:t>gatewaay</w:t>
+      </w:r>
+      <w:proofErr w:type="spellEnd"/>
+      <w:r>
+        <w:rPr>
+          <w:lang w:val="en-US"/>
+        </w:rPr>
+        <w:t xml:space="preserve"> is used. Users are able to ping any address so you can make them change the hostname to the hostname of the gateway.</w:t>
+      </w:r>
+    </w:p>
+    <w:p>
+      <w:pPr>
+        <w:rPr>
+          <w:lang w:val="en-US"/>
+        </w:rPr>
+      </w:pPr>
+      <w:r>
+        <w:rPr>
+          <w:lang w:val="en-US"/>
+        </w:rPr>
+        <w:t xml:space="preserve">If you wish to obtain the current IP-address from the thin client ask the user to type the word </w:t>
+      </w:r>
+      <w:proofErr w:type="spellStart"/>
+      <w:r>
+        <w:rPr>
+          <w:lang w:val="en-US"/>
+        </w:rPr>
+        <w:t>ip</w:t>
+      </w:r>
+      <w:proofErr w:type="spellEnd"/>
+      <w:r>
+        <w:rPr>
+          <w:lang w:val="en-US"/>
+        </w:rPr>
+        <w:t xml:space="preserve"> as the password.</w:t>
+      </w:r>
+    </w:p>
+    <w:p>
+      <w:pPr>
+        <w:rPr>
+          <w:lang w:val="en-US"/>
+        </w:rPr>
+      </w:pPr>
+      <w:r>
+        <w:rPr>
+          <w:noProof/>
           <w:lang w:val="en-US"/>
         </w:rPr>
         <w:drawing>
@@ -656,6 +774,26 @@
     </w:p>
     <w:p>
       <w:pPr>
+        <w:rPr>
+          <w:lang w:val="en-US"/>
+        </w:rPr>
+      </w:pPr>
+      <w:r>
+        <w:rPr>
+          <w:lang w:val="en-US"/>
+        </w:rPr>
+        <w:br w:type="page"/>
+      </w:r>
+    </w:p>
+    <w:p>
+      <w:pPr>
+        <w:rPr>
+          <w:lang w:val="en-US"/>
+        </w:rPr>
+      </w:pPr>
+    </w:p>
+    <w:p>
+      <w:pPr>
         <w:pStyle w:val="Heading1"/>
         <w:rPr>
           <w:lang w:val="en-US"/>
@@ -684,7 +822,21 @@
         <w:rPr>
           <w:lang w:val="en-US"/>
         </w:rPr>
-        <w:t>To use some commands on-site you will need to put the admin password and command in the password dialog. For example if your password is p and you wish to change the RDP server you use pconfig as the login password.</w:t>
+        <w:t xml:space="preserve">To use some commands on-site you will need to put the admin password and command in the password dialog. For example if your password is p and you wish to change the RDP server you use </w:t>
+      </w:r>
+      <w:proofErr w:type="spellStart"/>
+      <w:r>
+        <w:rPr>
+          <w:lang w:val="en-US"/>
+        </w:rPr>
+        <w:t>pconfig</w:t>
+      </w:r>
+      <w:proofErr w:type="spellEnd"/>
+      <w:r>
+        <w:rPr>
+          <w:lang w:val="en-US"/>
+        </w:rPr>
+        <w:t xml:space="preserve"> as the login password.</w:t>
       </w:r>
     </w:p>
     <w:p>
@@ -739,15 +891,6 @@
           <w:lang w:val="en-US"/>
         </w:rPr>
       </w:pPr>
-      <w:r>
-        <w:rPr>
-          <w:i/>
-          <w:iCs/>
-          <w:color w:val="FF0000"/>
-          <w:lang w:val="en-US"/>
-        </w:rPr>
-        <w:br w:type="page"/>
-      </w:r>
     </w:p>
     <w:p>
       <w:pPr>
@@ -760,7 +903,6 @@
         <w:rPr>
           <w:lang w:val="en-US"/>
         </w:rPr>
-        <w:lastRenderedPageBreak/>
         <w:t>Configuration</w:t>
       </w:r>
     </w:p>
@@ -848,6 +990,7 @@
         <w:rPr>
           <w:lang w:val="en-US"/>
         </w:rPr>
+        <w:lastRenderedPageBreak/>
         <w:t>Speaker volume determines the maximum/default volume of the system, inside remote desktop the slider will not change. On some devices 100 can be to quiet, going over 100 is possible</w:t>
       </w:r>
       <w:r>
@@ -885,7 +1028,35 @@
         <w:rPr>
           <w:lang w:val="en-US"/>
         </w:rPr>
-        <w:t>For a full list of parameters type xfreerdp in the terminal or look up the xfreerdp manual online. Here are some useful ones:</w:t>
+        <w:t xml:space="preserve">For a full list of parameters type </w:t>
+      </w:r>
+      <w:proofErr w:type="spellStart"/>
+      <w:r>
+        <w:rPr>
+          <w:lang w:val="en-US"/>
+        </w:rPr>
+        <w:t>xfreerdp</w:t>
+      </w:r>
+      <w:proofErr w:type="spellEnd"/>
+      <w:r>
+        <w:rPr>
+          <w:lang w:val="en-US"/>
+        </w:rPr>
+        <w:t xml:space="preserve"> in the terminal or look up the </w:t>
+      </w:r>
+      <w:proofErr w:type="spellStart"/>
+      <w:r>
+        <w:rPr>
+          <w:lang w:val="en-US"/>
+        </w:rPr>
+        <w:t>xfreerdp</w:t>
+      </w:r>
+      <w:proofErr w:type="spellEnd"/>
+      <w:r>
+        <w:rPr>
+          <w:lang w:val="en-US"/>
+        </w:rPr>
+        <w:t xml:space="preserve"> manual online. Here are some useful ones:</w:t>
       </w:r>
     </w:p>
     <w:p>
@@ -906,7 +1077,21 @@
         <w:rPr>
           <w:lang w:val="en-US"/>
         </w:rPr>
-        <w:t xml:space="preserve"> , disable passing through usb drives / cd’s</w:t>
+        <w:t xml:space="preserve"> , disable passing through </w:t>
+      </w:r>
+      <w:proofErr w:type="spellStart"/>
+      <w:r>
+        <w:rPr>
+          <w:lang w:val="en-US"/>
+        </w:rPr>
+        <w:t>usb</w:t>
+      </w:r>
+      <w:proofErr w:type="spellEnd"/>
+      <w:r>
+        <w:rPr>
+          <w:lang w:val="en-US"/>
+        </w:rPr>
+        <w:t xml:space="preserve"> drives / cd’s</w:t>
       </w:r>
     </w:p>
     <w:p>
@@ -927,7 +1112,21 @@
         <w:rPr>
           <w:lang w:val="en-US"/>
         </w:rPr>
-        <w:t>: this can be set to modem, broadband, broadband-low, broadband-high, wan or lan. If not specified the device will automatically try to pick the best mode. Use this setting if the automatic mode is unreliable.</w:t>
+        <w:t xml:space="preserve">: this can be set to modem, broadband, broadband-low, broadband-high, wan or </w:t>
+      </w:r>
+      <w:proofErr w:type="spellStart"/>
+      <w:r>
+        <w:rPr>
+          <w:lang w:val="en-US"/>
+        </w:rPr>
+        <w:t>lan</w:t>
+      </w:r>
+      <w:proofErr w:type="spellEnd"/>
+      <w:r>
+        <w:rPr>
+          <w:lang w:val="en-US"/>
+        </w:rPr>
+        <w:t>. If not specified the device will automatically try to pick the best mode. Use this setting if the automatic mode is unreliable.</w:t>
       </w:r>
     </w:p>
     <w:p>
@@ -936,7 +1135,6 @@
           <w:b/>
           <w:bCs/>
         </w:rPr>
-        <w:lastRenderedPageBreak/>
         <w:t>/g</w:t>
       </w:r>
       <w:r>
@@ -952,8 +1150,17 @@
           <w:b/>
           <w:bCs/>
         </w:rPr>
-        <w:t>/gu</w:t>
-      </w:r>
+        <w:t>/</w:t>
+      </w:r>
+      <w:proofErr w:type="spellStart"/>
+      <w:r>
+        <w:rPr>
+          <w:b/>
+          <w:bCs/>
+        </w:rPr>
+        <w:t>gu</w:t>
+      </w:r>
+      <w:proofErr w:type="spellEnd"/>
       <w:r>
         <w:t> </w:t>
       </w:r>
@@ -977,22 +1184,19 @@
           <w:b/>
           <w:bCs/>
         </w:rPr>
-        <w:t>/gp</w:t>
-      </w:r>
-      <w:r>
-        <w:t> Gateway password</w:t>
-      </w:r>
-    </w:p>
-    <w:p>
+        <w:t>/</w:t>
+      </w:r>
+      <w:proofErr w:type="spellStart"/>
       <w:r>
         <w:rPr>
           <w:b/>
           <w:bCs/>
         </w:rPr>
-        <w:t>/gd</w:t>
-      </w:r>
-      <w:r>
-        <w:t> Gateway domain</w:t>
+        <w:t>gp</w:t>
+      </w:r>
+      <w:proofErr w:type="spellEnd"/>
+      <w:r>
+        <w:t> Gateway password</w:t>
       </w:r>
     </w:p>
     <w:p>
@@ -1001,18 +1205,56 @@
           <w:b/>
           <w:bCs/>
         </w:rPr>
-        <w:t>/usb:auto</w:t>
-      </w:r>
-      <w:r>
-        <w:t xml:space="preserve"> redirect usb devices</w:t>
-      </w:r>
-    </w:p>
-    <w:p>
+        <w:t>/</w:t>
+      </w:r>
+      <w:proofErr w:type="spellStart"/>
       <w:r>
         <w:rPr>
           <w:b/>
           <w:bCs/>
         </w:rPr>
+        <w:t>gd</w:t>
+      </w:r>
+      <w:proofErr w:type="spellEnd"/>
+      <w:r>
+        <w:t> Gateway domain</w:t>
+      </w:r>
+    </w:p>
+    <w:p>
+      <w:r>
+        <w:rPr>
+          <w:b/>
+          <w:bCs/>
+        </w:rPr>
+        <w:t>/</w:t>
+      </w:r>
+      <w:proofErr w:type="spellStart"/>
+      <w:r>
+        <w:rPr>
+          <w:b/>
+          <w:bCs/>
+        </w:rPr>
+        <w:t>usb:auto</w:t>
+      </w:r>
+      <w:proofErr w:type="spellEnd"/>
+      <w:r>
+        <w:t xml:space="preserve"> redirect </w:t>
+      </w:r>
+      <w:proofErr w:type="spellStart"/>
+      <w:r>
+        <w:t>usb</w:t>
+      </w:r>
+      <w:proofErr w:type="spellEnd"/>
+      <w:r>
+        <w:t xml:space="preserve"> devices</w:t>
+      </w:r>
+    </w:p>
+    <w:p>
+      <w:r>
+        <w:rPr>
+          <w:b/>
+          <w:bCs/>
+        </w:rPr>
         <w:t xml:space="preserve">/scale: </w:t>
       </w:r>
       <w:r>
@@ -1039,10 +1281,16 @@
     </w:p>
     <w:p>
       <w:r>
-        <w:t>(Automatic) updates can be installed with auto-maintenance, but this should be avoided outside of test systems. If automatic updates are enabled but need to be disabled you can do this with auto-maintenance disabl</w:t>
-      </w:r>
-      <w:r>
-        <w:t>e</w:t>
+        <w:t>(Automatic) updates can be installed with auto-maintenance</w:t>
+      </w:r>
+      <w:r>
+        <w:t xml:space="preserve"> (Do not deploy u</w:t>
+      </w:r>
+      <w:r>
+        <w:t xml:space="preserve">pdates without approval </w:t>
+      </w:r>
+      <w:r>
+        <w:t>)</w:t>
       </w:r>
       <w:r>
         <w:t>.</w:t>
@@ -1050,7 +1298,15 @@
     </w:p>
     <w:p>
       <w:r>
-        <w:t>Set-hostname allows you to manually define the hostname, for this to remain intact the dynamic_hostname file must be deleted.</w:t>
+        <w:t xml:space="preserve">Set-hostname allows you to manually define the hostname, for this to remain intact the </w:t>
+      </w:r>
+      <w:proofErr w:type="spellStart"/>
+      <w:r>
+        <w:t>dynamic_hostname</w:t>
+      </w:r>
+      <w:proofErr w:type="spellEnd"/>
+      <w:r>
+        <w:t xml:space="preserve"> file must be deleted.</w:t>
       </w:r>
     </w:p>
     <w:sectPr>

</xml_diff>

<commit_message>
Add printer to manual
</commit_message>
<xml_diff>
--- a/UFTC Thin Client Troubleshooting.docx
+++ b/UFTC Thin Client Troubleshooting.docx
@@ -1,6 +1,6 @@
 
 <file path=word/document.xml><?xml version="1.0" encoding="utf-8"?>
-<w:document xmlns:wpc="http://schemas.microsoft.com/office/word/2010/wordprocessingCanvas" xmlns:cx="http://schemas.microsoft.com/office/drawing/2014/chartex" xmlns:cx1="http://schemas.microsoft.com/office/drawing/2015/9/8/chartex" xmlns:cx2="http://schemas.microsoft.com/office/drawing/2015/10/21/chartex" xmlns:cx3="http://schemas.microsoft.com/office/drawing/2016/5/9/chartex" xmlns:cx4="http://schemas.microsoft.com/office/drawing/2016/5/10/chartex" xmlns:cx5="http://schemas.microsoft.com/office/drawing/2016/5/11/chartex" xmlns:cx6="http://schemas.microsoft.com/office/drawing/2016/5/12/chartex" xmlns:cx7="http://schemas.microsoft.com/office/drawing/2016/5/13/chartex" xmlns:cx8="http://schemas.microsoft.com/office/drawing/2016/5/14/chartex" xmlns:mc="http://schemas.openxmlformats.org/markup-compatibility/2006" xmlns:aink="http://schemas.microsoft.com/office/drawing/2016/ink" xmlns:am3d="http://schemas.microsoft.com/office/drawing/2017/model3d" xmlns:o="urn:schemas-microsoft-com:office:office" xmlns:oel="http://schemas.microsoft.com/office/2019/extlst" xmlns:r="http://schemas.openxmlformats.org/officeDocument/2006/relationships" xmlns:m="http://schemas.openxmlformats.org/officeDocument/2006/math" xmlns:v="urn:schemas-microsoft-com:vml" xmlns:wp14="http://schemas.microsoft.com/office/word/2010/wordprocessingDrawing" xmlns:wp="http://schemas.openxmlformats.org/drawingml/2006/wordprocessingDrawing" xmlns:w10="urn:schemas-microsoft-com:office:word" xmlns:w="http://schemas.openxmlformats.org/wordprocessingml/2006/main" xmlns:w14="http://schemas.microsoft.com/office/word/2010/wordml" xmlns:w15="http://schemas.microsoft.com/office/word/2012/wordml" xmlns:w16cex="http://schemas.microsoft.com/office/word/2018/wordml/cex" xmlns:w16cid="http://schemas.microsoft.com/office/word/2016/wordml/cid" xmlns:w16="http://schemas.microsoft.com/office/word/2018/wordml" xmlns:w16du="http://schemas.microsoft.com/office/word/2023/wordml/word16du" xmlns:w16sdtdh="http://schemas.microsoft.com/office/word/2020/wordml/sdtdatahash" xmlns:w16sdtfl="http://schemas.microsoft.com/office/word/2024/wordml/sdtformatlock" xmlns:w16se="http://schemas.microsoft.com/office/word/2015/wordml/symex" xmlns:wpg="http://schemas.microsoft.com/office/word/2010/wordprocessingGroup" xmlns:wpi="http://schemas.microsoft.com/office/word/2010/wordprocessingInk" xmlns:wne="http://schemas.microsoft.com/office/word/2006/wordml" xmlns:wps="http://schemas.microsoft.com/office/word/2010/wordprocessingShape" mc:Ignorable="w14 w15 w16se w16cid w16 w16cex w16sdtdh w16sdtfl w16du wp14">
+<w:document xmlns:wpc="http://schemas.microsoft.com/office/word/2010/wordprocessingCanvas" xmlns:cx="http://schemas.microsoft.com/office/drawing/2014/chartex" xmlns:cx1="http://schemas.microsoft.com/office/drawing/2015/9/8/chartex" xmlns:cx2="http://schemas.microsoft.com/office/drawing/2015/10/21/chartex" xmlns:cx3="http://schemas.microsoft.com/office/drawing/2016/5/9/chartex" xmlns:cx4="http://schemas.microsoft.com/office/drawing/2016/5/10/chartex" xmlns:cx5="http://schemas.microsoft.com/office/drawing/2016/5/11/chartex" xmlns:cx6="http://schemas.microsoft.com/office/drawing/2016/5/12/chartex" xmlns:cx7="http://schemas.microsoft.com/office/drawing/2016/5/13/chartex" xmlns:cx8="http://schemas.microsoft.com/office/drawing/2016/5/14/chartex" xmlns:mc="http://schemas.openxmlformats.org/markup-compatibility/2006" xmlns:aink="http://schemas.microsoft.com/office/drawing/2016/ink" xmlns:am3d="http://schemas.microsoft.com/office/drawing/2017/model3d" xmlns:o="urn:schemas-microsoft-com:office:office" xmlns:r="http://schemas.openxmlformats.org/officeDocument/2006/relationships" xmlns:m="http://schemas.openxmlformats.org/officeDocument/2006/math" xmlns:v="urn:schemas-microsoft-com:vml" xmlns:wp14="http://schemas.microsoft.com/office/word/2010/wordprocessingDrawing" xmlns:wp="http://schemas.openxmlformats.org/drawingml/2006/wordprocessingDrawing" xmlns:w10="urn:schemas-microsoft-com:office:word" xmlns:w="http://schemas.openxmlformats.org/wordprocessingml/2006/main" xmlns:w14="http://schemas.microsoft.com/office/word/2010/wordml" xmlns:w15="http://schemas.microsoft.com/office/word/2012/wordml" xmlns:w16cid="http://schemas.microsoft.com/office/word/2016/wordml/cid" xmlns:w16se="http://schemas.microsoft.com/office/word/2015/wordml/symex" xmlns:wpg="http://schemas.microsoft.com/office/word/2010/wordprocessingGroup" xmlns:wpi="http://schemas.microsoft.com/office/word/2010/wordprocessingInk" xmlns:wne="http://schemas.microsoft.com/office/word/2006/wordml" xmlns:wps="http://schemas.microsoft.com/office/word/2010/wordprocessingShape" mc:Ignorable="w14 w15 w16se w16cid wp14">
   <w:body>
     <w:p>
       <w:pPr>
@@ -133,63 +133,7 @@
         <w:rPr>
           <w:lang w:val="en-US"/>
         </w:rPr>
-        <w:t xml:space="preserve">If the </w:t>
-      </w:r>
-      <w:proofErr w:type="spellStart"/>
-      <w:r>
-        <w:rPr>
-          <w:lang w:val="en-US"/>
-        </w:rPr>
-        <w:t>thinclient</w:t>
-      </w:r>
-      <w:proofErr w:type="spellEnd"/>
-      <w:r>
-        <w:rPr>
-          <w:lang w:val="en-US"/>
-        </w:rPr>
-        <w:t xml:space="preserve"> has a bootup slowdown where it stalls for on the same line in the log for 10+ seconds before the login screen is present this is because </w:t>
-      </w:r>
-      <w:proofErr w:type="spellStart"/>
-      <w:r>
-        <w:rPr>
-          <w:lang w:val="en-US"/>
-        </w:rPr>
-        <w:t>wifi</w:t>
-      </w:r>
-      <w:proofErr w:type="spellEnd"/>
-      <w:r>
-        <w:rPr>
-          <w:lang w:val="en-US"/>
-        </w:rPr>
-        <w:t xml:space="preserve"> was enabled on a machine without a </w:t>
-      </w:r>
-      <w:proofErr w:type="spellStart"/>
-      <w:r>
-        <w:rPr>
-          <w:lang w:val="en-US"/>
-        </w:rPr>
-        <w:t>wifi</w:t>
-      </w:r>
-      <w:proofErr w:type="spellEnd"/>
-      <w:r>
-        <w:rPr>
-          <w:lang w:val="en-US"/>
-        </w:rPr>
-        <w:t xml:space="preserve"> adapter. For the fastest boot times it is recommended that you only deploy a </w:t>
-      </w:r>
-      <w:proofErr w:type="spellStart"/>
-      <w:r>
-        <w:rPr>
-          <w:lang w:val="en-US"/>
-        </w:rPr>
-        <w:t>wifi</w:t>
-      </w:r>
-      <w:proofErr w:type="spellEnd"/>
-      <w:r>
-        <w:rPr>
-          <w:lang w:val="en-US"/>
-        </w:rPr>
-        <w:t xml:space="preserve"> configuration to machines that need it.</w:t>
+        <w:t>If the thinclient has a bootup slowdown where it stalls for on the same line in the log for 10+ seconds before the login screen is present this is because wifi was enabled on a machine without a wifi adapter. For the fastest boot times it is recommended that you only deploy a wifi configuration to machines that need it.</w:t>
       </w:r>
     </w:p>
     <w:p>
@@ -542,21 +486,7 @@
         <w:rPr>
           <w:lang w:val="en-US"/>
         </w:rPr>
-        <w:t xml:space="preserve"> and the login dialog is immediately shown again the device did not connect to the network. For physical connections check the network cable. For wireless connections ask the user to restart the device, if this does not work check if the wireless access points in the area are functional. If this is a new thin client it is possible that it was incorrectly installed, it is currently not possible to apply </w:t>
-      </w:r>
-      <w:proofErr w:type="spellStart"/>
-      <w:r>
-        <w:rPr>
-          <w:lang w:val="en-US"/>
-        </w:rPr>
-        <w:t>wifi</w:t>
-      </w:r>
-      <w:proofErr w:type="spellEnd"/>
-      <w:r>
-        <w:rPr>
-          <w:lang w:val="en-US"/>
-        </w:rPr>
-        <w:t xml:space="preserve"> information remotely as a suitable configuration must be placed on the boot partition. For security reasons running machine have no access to this location.</w:t>
+        <w:t xml:space="preserve"> and the login dialog is immediately shown again the device did not connect to the network. For physical connections check the network cable. For wireless connections ask the user to restart the device, if this does not work check if the wireless access points in the area are functional. If this is a new thin client it is possible that it was incorrectly installed, it is currently not possible to apply wifi information remotely as a suitable configuration must be placed on the boot partition. For security reasons running machine have no access to this location.</w:t>
       </w:r>
     </w:p>
     <w:p>
@@ -680,48 +610,20 @@
         <w:rPr>
           <w:lang w:val="en-US"/>
         </w:rPr>
-        <w:t xml:space="preserve"> Keep in mind that the default location is the servers address without the RD gateway and this is expected to fail if a </w:t>
-      </w:r>
-      <w:proofErr w:type="spellStart"/>
-      <w:r>
-        <w:rPr>
-          <w:lang w:val="en-US"/>
-        </w:rPr>
-        <w:t>gatewaay</w:t>
-      </w:r>
-      <w:proofErr w:type="spellEnd"/>
-      <w:r>
-        <w:rPr>
-          <w:lang w:val="en-US"/>
-        </w:rPr>
-        <w:t xml:space="preserve"> is used. Users are able to ping any address so you can make them change the hostname to the hostname of the gateway.</w:t>
-      </w:r>
-    </w:p>
-    <w:p>
-      <w:pPr>
-        <w:rPr>
-          <w:lang w:val="en-US"/>
-        </w:rPr>
-      </w:pPr>
-      <w:r>
-        <w:rPr>
-          <w:lang w:val="en-US"/>
-        </w:rPr>
-        <w:t xml:space="preserve">If you wish to obtain the current IP-address from the thin client ask the user to type the word </w:t>
-      </w:r>
-      <w:proofErr w:type="spellStart"/>
-      <w:r>
-        <w:rPr>
-          <w:lang w:val="en-US"/>
-        </w:rPr>
-        <w:t>ip</w:t>
-      </w:r>
-      <w:proofErr w:type="spellEnd"/>
-      <w:r>
-        <w:rPr>
-          <w:lang w:val="en-US"/>
-        </w:rPr>
-        <w:t xml:space="preserve"> as the password.</w:t>
+        <w:t xml:space="preserve"> Keep in mind that the default location is the servers address without the RD gateway and this is expected to fail if a gatewaay is used. Users are able to ping any address so you can make them change the hostname to the hostname of the gateway.</w:t>
+      </w:r>
+    </w:p>
+    <w:p>
+      <w:pPr>
+        <w:rPr>
+          <w:lang w:val="en-US"/>
+        </w:rPr>
+      </w:pPr>
+      <w:r>
+        <w:rPr>
+          <w:lang w:val="en-US"/>
+        </w:rPr>
+        <w:t>If you wish to obtain the current IP-address from the thin client ask the user to type the word ip as the password.</w:t>
       </w:r>
     </w:p>
     <w:p>
@@ -822,21 +724,7 @@
         <w:rPr>
           <w:lang w:val="en-US"/>
         </w:rPr>
-        <w:t xml:space="preserve">To use some commands on-site you will need to put the admin password and command in the password dialog. For example if your password is p and you wish to change the RDP server you use </w:t>
-      </w:r>
-      <w:proofErr w:type="spellStart"/>
-      <w:r>
-        <w:rPr>
-          <w:lang w:val="en-US"/>
-        </w:rPr>
-        <w:t>pconfig</w:t>
-      </w:r>
-      <w:proofErr w:type="spellEnd"/>
-      <w:r>
-        <w:rPr>
-          <w:lang w:val="en-US"/>
-        </w:rPr>
-        <w:t xml:space="preserve"> as the login password.</w:t>
+        <w:t>To use some commands on-site you will need to put the admin password and command in the password dialog. For example if your password is p and you wish to change the RDP server you use pconfig as the login password.</w:t>
       </w:r>
     </w:p>
     <w:p>
@@ -1028,35 +916,7 @@
         <w:rPr>
           <w:lang w:val="en-US"/>
         </w:rPr>
-        <w:t xml:space="preserve">For a full list of parameters type </w:t>
-      </w:r>
-      <w:proofErr w:type="spellStart"/>
-      <w:r>
-        <w:rPr>
-          <w:lang w:val="en-US"/>
-        </w:rPr>
-        <w:t>xfreerdp</w:t>
-      </w:r>
-      <w:proofErr w:type="spellEnd"/>
-      <w:r>
-        <w:rPr>
-          <w:lang w:val="en-US"/>
-        </w:rPr>
-        <w:t xml:space="preserve"> in the terminal or look up the </w:t>
-      </w:r>
-      <w:proofErr w:type="spellStart"/>
-      <w:r>
-        <w:rPr>
-          <w:lang w:val="en-US"/>
-        </w:rPr>
-        <w:t>xfreerdp</w:t>
-      </w:r>
-      <w:proofErr w:type="spellEnd"/>
-      <w:r>
-        <w:rPr>
-          <w:lang w:val="en-US"/>
-        </w:rPr>
-        <w:t xml:space="preserve"> manual online. Here are some useful ones:</w:t>
+        <w:t>For a full list of parameters type xfreerdp in the terminal or look up the xfreerdp manual online. Here are some useful ones:</w:t>
       </w:r>
     </w:p>
     <w:p>
@@ -1077,21 +937,7 @@
         <w:rPr>
           <w:lang w:val="en-US"/>
         </w:rPr>
-        <w:t xml:space="preserve"> , disable passing through </w:t>
-      </w:r>
-      <w:proofErr w:type="spellStart"/>
-      <w:r>
-        <w:rPr>
-          <w:lang w:val="en-US"/>
-        </w:rPr>
-        <w:t>usb</w:t>
-      </w:r>
-      <w:proofErr w:type="spellEnd"/>
-      <w:r>
-        <w:rPr>
-          <w:lang w:val="en-US"/>
-        </w:rPr>
-        <w:t xml:space="preserve"> drives / cd’s</w:t>
+        <w:t xml:space="preserve"> , disable passing through usb drives / cd’s</w:t>
       </w:r>
     </w:p>
     <w:p>
@@ -1112,21 +958,7 @@
         <w:rPr>
           <w:lang w:val="en-US"/>
         </w:rPr>
-        <w:t xml:space="preserve">: this can be set to modem, broadband, broadband-low, broadband-high, wan or </w:t>
-      </w:r>
-      <w:proofErr w:type="spellStart"/>
-      <w:r>
-        <w:rPr>
-          <w:lang w:val="en-US"/>
-        </w:rPr>
-        <w:t>lan</w:t>
-      </w:r>
-      <w:proofErr w:type="spellEnd"/>
-      <w:r>
-        <w:rPr>
-          <w:lang w:val="en-US"/>
-        </w:rPr>
-        <w:t>. If not specified the device will automatically try to pick the best mode. Use this setting if the automatic mode is unreliable.</w:t>
+        <w:t>: this can be set to modem, broadband, broadband-low, broadband-high, wan or lan. If not specified the device will automatically try to pick the best mode. Use this setting if the automatic mode is unreliable.</w:t>
       </w:r>
     </w:p>
     <w:p>
@@ -1150,32 +982,35 @@
           <w:b/>
           <w:bCs/>
         </w:rPr>
-        <w:t>/</w:t>
-      </w:r>
-      <w:proofErr w:type="spellStart"/>
+        <w:t>/gu</w:t>
+      </w:r>
+      <w:r>
+        <w:t> </w:t>
+      </w:r>
+      <w:r>
+        <w:rPr>
+          <w:i/>
+          <w:iCs/>
+        </w:rPr>
+        <w:t>[&lt;domain&gt;\]&lt;user&gt; or &lt;user&gt;[@&lt;domain&gt;]</w:t>
+      </w:r>
+      <w:r>
+        <w:t xml:space="preserve"> </w:t>
+      </w:r>
+      <w:r>
+        <w:t>Gateway username</w:t>
+      </w:r>
+    </w:p>
+    <w:p>
       <w:r>
         <w:rPr>
           <w:b/>
           <w:bCs/>
         </w:rPr>
-        <w:t>gu</w:t>
-      </w:r>
-      <w:proofErr w:type="spellEnd"/>
-      <w:r>
-        <w:t> </w:t>
-      </w:r>
-      <w:r>
-        <w:rPr>
-          <w:i/>
-          <w:iCs/>
-        </w:rPr>
-        <w:t>[&lt;domain&gt;\]&lt;user&gt; or &lt;user&gt;[@&lt;domain&gt;]</w:t>
-      </w:r>
-      <w:r>
-        <w:t xml:space="preserve"> </w:t>
-      </w:r>
-      <w:r>
-        <w:t>Gateway username</w:t>
+        <w:t>/gp</w:t>
+      </w:r>
+      <w:r>
+        <w:t> Gateway password</w:t>
       </w:r>
     </w:p>
     <w:p>
@@ -1184,19 +1019,22 @@
           <w:b/>
           <w:bCs/>
         </w:rPr>
-        <w:t>/</w:t>
-      </w:r>
-      <w:proofErr w:type="spellStart"/>
+        <w:t>/gd</w:t>
+      </w:r>
+      <w:r>
+        <w:t> Gateway domain</w:t>
+      </w:r>
+    </w:p>
+    <w:p>
       <w:r>
         <w:rPr>
           <w:b/>
           <w:bCs/>
         </w:rPr>
-        <w:t>gp</w:t>
-      </w:r>
-      <w:proofErr w:type="spellEnd"/>
-      <w:r>
-        <w:t> Gateway password</w:t>
+        <w:t>/usb:auto</w:t>
+      </w:r>
+      <w:r>
+        <w:t xml:space="preserve"> redirect usb devices</w:t>
       </w:r>
     </w:p>
     <w:p>
@@ -1205,60 +1043,90 @@
           <w:b/>
           <w:bCs/>
         </w:rPr>
-        <w:t>/</w:t>
-      </w:r>
-      <w:proofErr w:type="spellStart"/>
+        <w:t xml:space="preserve">/scale: </w:t>
+      </w:r>
+      <w:r>
+        <w:t>this can be set to 140 or 180 to increase the size of the objects in the remote session.</w:t>
+      </w:r>
+    </w:p>
+    <w:p>
+      <w:pPr>
+        <w:rPr>
+          <w:lang w:val="en-US"/>
+        </w:rPr>
+      </w:pPr>
       <w:r>
         <w:rPr>
           <w:b/>
           <w:bCs/>
-        </w:rPr>
-        <w:t>gd</w:t>
-      </w:r>
-      <w:proofErr w:type="spellEnd"/>
-      <w:r>
-        <w:t> Gateway domain</w:t>
-      </w:r>
-    </w:p>
-    <w:p>
+          <w:lang w:val="en-US"/>
+        </w:rPr>
+        <w:t>/printer</w:t>
+      </w:r>
       <w:r>
         <w:rPr>
           <w:b/>
           <w:bCs/>
-        </w:rPr>
-        <w:t>/</w:t>
-      </w:r>
-      <w:proofErr w:type="spellStart"/>
-      <w:r>
-        <w:rPr>
-          <w:b/>
-          <w:bCs/>
-        </w:rPr>
-        <w:t>usb:auto</w:t>
-      </w:r>
-      <w:proofErr w:type="spellEnd"/>
-      <w:r>
-        <w:t xml:space="preserve"> redirect </w:t>
-      </w:r>
-      <w:proofErr w:type="spellStart"/>
-      <w:r>
-        <w:t>usb</w:t>
-      </w:r>
-      <w:proofErr w:type="spellEnd"/>
-      <w:r>
-        <w:t xml:space="preserve"> devices</w:t>
-      </w:r>
-    </w:p>
-    <w:p>
-      <w:r>
-        <w:rPr>
-          <w:b/>
-          <w:bCs/>
-        </w:rPr>
-        <w:t xml:space="preserve">/scale: </w:t>
-      </w:r>
-      <w:r>
-        <w:t>this can be set to 140 or 180 to increase the size of the objects in the remote session.</w:t>
+          <w:lang w:val="en-US"/>
+        </w:rPr>
+        <w:t xml:space="preserve"> </w:t>
+      </w:r>
+      <w:r>
+        <w:rPr>
+          <w:lang w:val="en-US"/>
+        </w:rPr>
+        <w:t>without arguments will automatically detect and redirect all printers using a generic driver. Inside the session you can see by which name the printer was forwarded and then if desired configure it manually with</w:t>
+      </w:r>
+      <w:r>
+        <w:rPr>
+          <w:lang w:val="en-US"/>
+        </w:rPr>
+        <w:br/>
+        <w:t xml:space="preserve"> /printer:</w:t>
+      </w:r>
+      <w:bookmarkStart w:id="0" w:name="_GoBack"/>
+      <w:bookmarkEnd w:id="0"/>
+      <w:r>
+        <w:rPr>
+          <w:lang w:val="en-US"/>
+        </w:rPr>
+        <w:t>"</w:t>
+      </w:r>
+      <w:r>
+        <w:rPr>
+          <w:lang w:val="en-US"/>
+        </w:rPr>
+        <w:t>Printer name</w:t>
+      </w:r>
+      <w:r>
+        <w:rPr>
+          <w:lang w:val="en-US"/>
+        </w:rPr>
+        <w:t>"</w:t>
+      </w:r>
+      <w:r>
+        <w:rPr>
+          <w:lang w:val="en-US"/>
+        </w:rPr>
+        <w:t>,</w:t>
+      </w:r>
+      <w:r>
+        <w:rPr>
+          <w:lang w:val="en-US"/>
+        </w:rPr>
+        <w:t>"</w:t>
+      </w:r>
+      <w:r>
+        <w:rPr>
+          <w:lang w:val="en-US"/>
+        </w:rPr>
+        <w:t>Driver name</w:t>
+      </w:r>
+      <w:r>
+        <w:rPr>
+          <w:lang w:val="en-US"/>
+        </w:rPr>
+        <w:t>"</w:t>
       </w:r>
     </w:p>
     <w:p>
@@ -1298,15 +1166,8 @@
     </w:p>
     <w:p>
       <w:r>
-        <w:t xml:space="preserve">Set-hostname allows you to manually define the hostname, for this to remain intact the </w:t>
-      </w:r>
-      <w:proofErr w:type="spellStart"/>
-      <w:r>
-        <w:t>dynamic_hostname</w:t>
-      </w:r>
-      <w:proofErr w:type="spellEnd"/>
-      <w:r>
-        <w:t xml:space="preserve"> file must be deleted.</w:t>
+        <w:lastRenderedPageBreak/>
+        <w:t>Set-hostname allows you to manually define the hostname, for this to remain intact the dynamic_hostname file must be deleted.</w:t>
       </w:r>
     </w:p>
     <w:sectPr>
@@ -1320,7 +1181,7 @@
 </file>
 
 <file path=word/styles.xml><?xml version="1.0" encoding="utf-8"?>
-<w:styles xmlns:mc="http://schemas.openxmlformats.org/markup-compatibility/2006" xmlns:r="http://schemas.openxmlformats.org/officeDocument/2006/relationships" xmlns:w="http://schemas.openxmlformats.org/wordprocessingml/2006/main" xmlns:w14="http://schemas.microsoft.com/office/word/2010/wordml" xmlns:w15="http://schemas.microsoft.com/office/word/2012/wordml" xmlns:w16cex="http://schemas.microsoft.com/office/word/2018/wordml/cex" xmlns:w16cid="http://schemas.microsoft.com/office/word/2016/wordml/cid" xmlns:w16="http://schemas.microsoft.com/office/word/2018/wordml" xmlns:w16du="http://schemas.microsoft.com/office/word/2023/wordml/word16du" xmlns:w16sdtdh="http://schemas.microsoft.com/office/word/2020/wordml/sdtdatahash" xmlns:w16sdtfl="http://schemas.microsoft.com/office/word/2024/wordml/sdtformatlock" xmlns:w16se="http://schemas.microsoft.com/office/word/2015/wordml/symex" mc:Ignorable="w14 w15 w16se w16cid w16 w16cex w16sdtdh w16sdtfl w16du">
+<w:styles xmlns:mc="http://schemas.openxmlformats.org/markup-compatibility/2006" xmlns:r="http://schemas.openxmlformats.org/officeDocument/2006/relationships" xmlns:w="http://schemas.openxmlformats.org/wordprocessingml/2006/main" xmlns:w14="http://schemas.microsoft.com/office/word/2010/wordml" xmlns:w15="http://schemas.microsoft.com/office/word/2012/wordml" xmlns:w16cid="http://schemas.microsoft.com/office/word/2016/wordml/cid" xmlns:w16se="http://schemas.microsoft.com/office/word/2015/wordml/symex" mc:Ignorable="w14 w15 w16se w16cid">
   <w:docDefaults>
     <w:rPrDefault>
       <w:rPr>

</xml_diff>

<commit_message>
Pulseaudio and mic fixes
</commit_message>
<xml_diff>
--- a/UFTC Thin Client Troubleshooting.docx
+++ b/UFTC Thin Client Troubleshooting.docx
@@ -1084,56 +1084,97 @@
         <w:br/>
         <w:t xml:space="preserve"> /printer:</w:t>
       </w:r>
+      <w:r>
+        <w:rPr>
+          <w:lang w:val="en-US"/>
+        </w:rPr>
+        <w:t>"</w:t>
+      </w:r>
+      <w:r>
+        <w:rPr>
+          <w:lang w:val="en-US"/>
+        </w:rPr>
+        <w:t>Printer name</w:t>
+      </w:r>
+      <w:r>
+        <w:rPr>
+          <w:lang w:val="en-US"/>
+        </w:rPr>
+        <w:t>"</w:t>
+      </w:r>
+      <w:r>
+        <w:rPr>
+          <w:lang w:val="en-US"/>
+        </w:rPr>
+        <w:t>,</w:t>
+      </w:r>
+      <w:r>
+        <w:rPr>
+          <w:lang w:val="en-US"/>
+        </w:rPr>
+        <w:t>"</w:t>
+      </w:r>
+      <w:r>
+        <w:rPr>
+          <w:lang w:val="en-US"/>
+        </w:rPr>
+        <w:t>Driver name</w:t>
+      </w:r>
+      <w:r>
+        <w:rPr>
+          <w:lang w:val="en-US"/>
+        </w:rPr>
+        <w:t>"</w:t>
+      </w:r>
+    </w:p>
+    <w:p>
+      <w:pPr>
+        <w:rPr>
+          <w:lang w:val="en-US"/>
+        </w:rPr>
+      </w:pPr>
+      <w:r>
+        <w:rPr>
+          <w:b/>
+          <w:bCs/>
+          <w:lang w:val="en-US"/>
+        </w:rPr>
+        <w:t>/microphone:format:1</w:t>
+      </w:r>
+      <w:r>
+        <w:rPr>
+          <w:lang w:val="en-US"/>
+        </w:rPr>
+        <w:t xml:space="preserve"> enable microphone passthrough in high</w:t>
+      </w:r>
+      <w:r>
+        <w:rPr>
+          <w:lang w:val="en-US"/>
+        </w:rPr>
+        <w:t xml:space="preserve"> fidelity with the lowest latency at the expense of bandwidth (2mbit). If you’d like a less bandwith intense mode use just /microphone, however that mode is known for microphone latency.</w:t>
+      </w:r>
+    </w:p>
+    <w:p>
+      <w:pPr>
+        <w:rPr>
+          <w:lang w:val="en-US"/>
+        </w:rPr>
+      </w:pPr>
+      <w:r>
+        <w:rPr>
+          <w:lang w:val="en-US"/>
+        </w:rPr>
+        <w:br w:type="page"/>
+      </w:r>
+    </w:p>
+    <w:p>
+      <w:pPr>
+        <w:pStyle w:val="Heading2"/>
+      </w:pPr>
       <w:bookmarkStart w:id="0" w:name="_GoBack"/>
       <w:bookmarkEnd w:id="0"/>
       <w:r>
-        <w:rPr>
-          <w:lang w:val="en-US"/>
-        </w:rPr>
-        <w:t>"</w:t>
-      </w:r>
-      <w:r>
-        <w:rPr>
-          <w:lang w:val="en-US"/>
-        </w:rPr>
-        <w:t>Printer name</w:t>
-      </w:r>
-      <w:r>
-        <w:rPr>
-          <w:lang w:val="en-US"/>
-        </w:rPr>
-        <w:t>"</w:t>
-      </w:r>
-      <w:r>
-        <w:rPr>
-          <w:lang w:val="en-US"/>
-        </w:rPr>
-        <w:t>,</w:t>
-      </w:r>
-      <w:r>
-        <w:rPr>
-          <w:lang w:val="en-US"/>
-        </w:rPr>
-        <w:t>"</w:t>
-      </w:r>
-      <w:r>
-        <w:rPr>
-          <w:lang w:val="en-US"/>
-        </w:rPr>
-        <w:t>Driver name</w:t>
-      </w:r>
-      <w:r>
-        <w:rPr>
-          <w:lang w:val="en-US"/>
-        </w:rPr>
-        <w:t>"</w:t>
-      </w:r>
-    </w:p>
-    <w:p>
-      <w:pPr>
-        <w:pStyle w:val="Heading2"/>
-      </w:pPr>
-      <w:r>
+        <w:lastRenderedPageBreak/>
         <w:t>Terminal access</w:t>
       </w:r>
     </w:p>
@@ -1166,7 +1207,6 @@
     </w:p>
     <w:p>
       <w:r>
-        <w:lastRenderedPageBreak/>
         <w:t>Set-hostname allows you to manually define the hostname, for this to remain intact the dynamic_hostname file must be deleted.</w:t>
       </w:r>
     </w:p>

</xml_diff>